<commit_message>
controller and some change
</commit_message>
<xml_diff>
--- a/详细设计.docx
+++ b/详细设计.docx
@@ -2105,7 +2105,7 @@
     <w:p>
       <w:pPr>
         <w:rPr>
-          <w:rFonts w:ascii="宋体" w:eastAsia="宋体" w:hAnsi="宋体" w:hint="eastAsia"/>
+          <w:rFonts w:ascii="宋体" w:eastAsia="宋体" w:hAnsi="宋体"/>
           <w:b/>
           <w:sz w:val="24"/>
           <w:szCs w:val="24"/>
@@ -2128,137 +2128,862 @@
         </w:rPr>
         <w:t>id</w:t>
       </w:r>
+    </w:p>
+    <w:p>
+      <w:pPr>
+        <w:rPr>
+          <w:rFonts w:ascii="宋体" w:eastAsia="宋体" w:hAnsi="宋体"/>
+          <w:sz w:val="24"/>
+          <w:szCs w:val="24"/>
+        </w:rPr>
+      </w:pPr>
+      <w:r>
+        <w:rPr>
+          <w:rFonts w:ascii="宋体" w:eastAsia="宋体" w:hAnsi="宋体"/>
+          <w:b/>
+          <w:sz w:val="24"/>
+          <w:szCs w:val="24"/>
+        </w:rPr>
+        <w:tab/>
+      </w:r>
+      <w:proofErr w:type="spellStart"/>
+      <w:r>
+        <w:rPr>
+          <w:rFonts w:ascii="宋体" w:eastAsia="宋体" w:hAnsi="宋体"/>
+          <w:sz w:val="24"/>
+          <w:szCs w:val="24"/>
+        </w:rPr>
+        <w:t>question_id</w:t>
+      </w:r>
+      <w:proofErr w:type="spellEnd"/>
+      <w:r>
+        <w:rPr>
+          <w:rFonts w:ascii="宋体" w:eastAsia="宋体" w:hAnsi="宋体"/>
+          <w:sz w:val="24"/>
+          <w:szCs w:val="24"/>
+        </w:rPr>
+        <w:t xml:space="preserve"> </w:t>
+      </w:r>
+      <w:r>
+        <w:rPr>
+          <w:rFonts w:ascii="宋体" w:eastAsia="宋体" w:hAnsi="宋体" w:hint="eastAsia"/>
+          <w:sz w:val="24"/>
+          <w:szCs w:val="24"/>
+        </w:rPr>
+        <w:t>试题id</w:t>
+      </w:r>
+    </w:p>
+    <w:p>
+      <w:pPr>
+        <w:rPr>
+          <w:rFonts w:ascii="宋体" w:eastAsia="宋体" w:hAnsi="宋体"/>
+          <w:sz w:val="24"/>
+          <w:szCs w:val="24"/>
+        </w:rPr>
+      </w:pPr>
+      <w:r>
+        <w:rPr>
+          <w:rFonts w:ascii="宋体" w:eastAsia="宋体" w:hAnsi="宋体"/>
+          <w:sz w:val="24"/>
+          <w:szCs w:val="24"/>
+        </w:rPr>
+        <w:tab/>
+      </w:r>
+      <w:proofErr w:type="spellStart"/>
+      <w:r>
+        <w:rPr>
+          <w:rFonts w:ascii="宋体" w:eastAsia="宋体" w:hAnsi="宋体"/>
+          <w:sz w:val="24"/>
+          <w:szCs w:val="24"/>
+        </w:rPr>
+        <w:t>test_paper_id</w:t>
+      </w:r>
+      <w:proofErr w:type="spellEnd"/>
+      <w:r>
+        <w:rPr>
+          <w:rFonts w:ascii="宋体" w:eastAsia="宋体" w:hAnsi="宋体"/>
+          <w:sz w:val="24"/>
+          <w:szCs w:val="24"/>
+        </w:rPr>
+        <w:t xml:space="preserve"> </w:t>
+      </w:r>
+      <w:r>
+        <w:rPr>
+          <w:rFonts w:ascii="宋体" w:eastAsia="宋体" w:hAnsi="宋体" w:hint="eastAsia"/>
+          <w:sz w:val="24"/>
+          <w:szCs w:val="24"/>
+        </w:rPr>
+        <w:t>试卷id</w:t>
+      </w:r>
+    </w:p>
+    <w:p>
+      <w:pPr>
+        <w:rPr>
+          <w:rFonts w:ascii="宋体" w:eastAsia="宋体" w:hAnsi="宋体"/>
+          <w:sz w:val="24"/>
+          <w:szCs w:val="24"/>
+        </w:rPr>
+      </w:pPr>
+      <w:r>
+        <w:rPr>
+          <w:rFonts w:ascii="宋体" w:eastAsia="宋体" w:hAnsi="宋体"/>
+          <w:sz w:val="24"/>
+          <w:szCs w:val="24"/>
+        </w:rPr>
+        <w:tab/>
+      </w:r>
+      <w:proofErr w:type="spellStart"/>
+      <w:r>
+        <w:rPr>
+          <w:rFonts w:ascii="宋体" w:eastAsia="宋体" w:hAnsi="宋体"/>
+          <w:sz w:val="24"/>
+          <w:szCs w:val="24"/>
+        </w:rPr>
+        <w:t>set_score</w:t>
+      </w:r>
+      <w:proofErr w:type="spellEnd"/>
+      <w:r>
+        <w:rPr>
+          <w:rFonts w:ascii="宋体" w:eastAsia="宋体" w:hAnsi="宋体"/>
+          <w:sz w:val="24"/>
+          <w:szCs w:val="24"/>
+        </w:rPr>
+        <w:t xml:space="preserve"> </w:t>
+      </w:r>
+      <w:r>
+        <w:rPr>
+          <w:rFonts w:ascii="宋体" w:eastAsia="宋体" w:hAnsi="宋体" w:hint="eastAsia"/>
+          <w:sz w:val="24"/>
+          <w:szCs w:val="24"/>
+        </w:rPr>
+        <w:t>自定义试题分值</w:t>
+      </w:r>
+    </w:p>
+    <w:p>
+      <w:pPr>
+        <w:rPr>
+          <w:rFonts w:ascii="宋体" w:eastAsia="宋体" w:hAnsi="宋体"/>
+          <w:sz w:val="24"/>
+          <w:szCs w:val="24"/>
+        </w:rPr>
+      </w:pPr>
+    </w:p>
+    <w:p>
+      <w:pPr>
+        <w:rPr>
+          <w:rFonts w:ascii="宋体" w:eastAsia="宋体" w:hAnsi="宋体"/>
+          <w:sz w:val="24"/>
+          <w:szCs w:val="24"/>
+        </w:rPr>
+      </w:pPr>
+    </w:p>
+    <w:p>
+      <w:pPr>
+        <w:rPr>
+          <w:rFonts w:ascii="宋体" w:eastAsia="宋体" w:hAnsi="宋体"/>
+          <w:sz w:val="24"/>
+          <w:szCs w:val="24"/>
+        </w:rPr>
+      </w:pPr>
+    </w:p>
+    <w:p>
+      <w:pPr>
+        <w:rPr>
+          <w:rFonts w:ascii="宋体" w:eastAsia="宋体" w:hAnsi="宋体"/>
+          <w:sz w:val="24"/>
+          <w:szCs w:val="24"/>
+        </w:rPr>
+      </w:pPr>
+    </w:p>
+    <w:p>
+      <w:pPr>
+        <w:rPr>
+          <w:rFonts w:ascii="宋体" w:eastAsia="宋体" w:hAnsi="宋体"/>
+          <w:sz w:val="24"/>
+          <w:szCs w:val="24"/>
+        </w:rPr>
+      </w:pPr>
+    </w:p>
+    <w:p>
+      <w:pPr>
+        <w:rPr>
+          <w:rFonts w:ascii="宋体" w:eastAsia="宋体" w:hAnsi="宋体"/>
+          <w:sz w:val="24"/>
+          <w:szCs w:val="24"/>
+        </w:rPr>
+      </w:pPr>
+    </w:p>
+    <w:p>
+      <w:pPr>
+        <w:rPr>
+          <w:rFonts w:ascii="宋体" w:eastAsia="宋体" w:hAnsi="宋体"/>
+          <w:sz w:val="24"/>
+          <w:szCs w:val="24"/>
+        </w:rPr>
+      </w:pPr>
+    </w:p>
+    <w:p>
+      <w:pPr>
+        <w:rPr>
+          <w:rFonts w:ascii="宋体" w:eastAsia="宋体" w:hAnsi="宋体"/>
+          <w:sz w:val="24"/>
+          <w:szCs w:val="24"/>
+        </w:rPr>
+      </w:pPr>
+    </w:p>
+    <w:p>
+      <w:pPr>
+        <w:rPr>
+          <w:rFonts w:ascii="宋体" w:eastAsia="宋体" w:hAnsi="宋体"/>
+          <w:sz w:val="24"/>
+          <w:szCs w:val="24"/>
+        </w:rPr>
+      </w:pPr>
+    </w:p>
+    <w:p>
+      <w:pPr>
+        <w:rPr>
+          <w:rFonts w:ascii="宋体" w:eastAsia="宋体" w:hAnsi="宋体"/>
+          <w:sz w:val="24"/>
+          <w:szCs w:val="24"/>
+        </w:rPr>
+      </w:pPr>
+    </w:p>
+    <w:p>
+      <w:pPr>
+        <w:rPr>
+          <w:rFonts w:ascii="宋体" w:eastAsia="宋体" w:hAnsi="宋体"/>
+          <w:sz w:val="24"/>
+          <w:szCs w:val="24"/>
+        </w:rPr>
+      </w:pPr>
+    </w:p>
+    <w:p>
+      <w:pPr>
+        <w:rPr>
+          <w:rFonts w:ascii="宋体" w:eastAsia="宋体" w:hAnsi="宋体"/>
+          <w:sz w:val="24"/>
+          <w:szCs w:val="24"/>
+        </w:rPr>
+      </w:pPr>
+    </w:p>
+    <w:p>
+      <w:pPr>
+        <w:rPr>
+          <w:rFonts w:ascii="宋体" w:eastAsia="宋体" w:hAnsi="宋体"/>
+          <w:sz w:val="24"/>
+          <w:szCs w:val="24"/>
+        </w:rPr>
+      </w:pPr>
+    </w:p>
+    <w:p>
+      <w:pPr>
+        <w:rPr>
+          <w:rFonts w:ascii="宋体" w:eastAsia="宋体" w:hAnsi="宋体"/>
+          <w:sz w:val="24"/>
+          <w:szCs w:val="24"/>
+        </w:rPr>
+      </w:pPr>
+    </w:p>
+    <w:p>
+      <w:pPr>
+        <w:rPr>
+          <w:rFonts w:ascii="宋体" w:eastAsia="宋体" w:hAnsi="宋体"/>
+          <w:sz w:val="24"/>
+          <w:szCs w:val="24"/>
+        </w:rPr>
+      </w:pPr>
+    </w:p>
+    <w:p>
+      <w:pPr>
+        <w:rPr>
+          <w:rFonts w:ascii="宋体" w:eastAsia="宋体" w:hAnsi="宋体"/>
+          <w:sz w:val="24"/>
+          <w:szCs w:val="24"/>
+        </w:rPr>
+      </w:pPr>
+    </w:p>
+    <w:p>
+      <w:pPr>
+        <w:rPr>
+          <w:rFonts w:ascii="宋体" w:eastAsia="宋体" w:hAnsi="宋体"/>
+          <w:sz w:val="24"/>
+          <w:szCs w:val="24"/>
+        </w:rPr>
+      </w:pPr>
+    </w:p>
+    <w:p>
+      <w:pPr>
+        <w:rPr>
+          <w:rFonts w:ascii="宋体" w:eastAsia="宋体" w:hAnsi="宋体"/>
+          <w:sz w:val="24"/>
+          <w:szCs w:val="24"/>
+        </w:rPr>
+      </w:pPr>
+    </w:p>
+    <w:p>
+      <w:pPr>
+        <w:rPr>
+          <w:rFonts w:ascii="宋体" w:eastAsia="宋体" w:hAnsi="宋体"/>
+          <w:sz w:val="24"/>
+          <w:szCs w:val="24"/>
+        </w:rPr>
+      </w:pPr>
+    </w:p>
+    <w:p>
+      <w:pPr>
+        <w:rPr>
+          <w:rFonts w:ascii="宋体" w:eastAsia="宋体" w:hAnsi="宋体"/>
+          <w:sz w:val="24"/>
+          <w:szCs w:val="24"/>
+        </w:rPr>
+      </w:pPr>
+    </w:p>
+    <w:p>
+      <w:pPr>
+        <w:rPr>
+          <w:rFonts w:ascii="宋体" w:eastAsia="宋体" w:hAnsi="宋体"/>
+          <w:sz w:val="24"/>
+          <w:szCs w:val="24"/>
+        </w:rPr>
+      </w:pPr>
+    </w:p>
+    <w:p>
+      <w:pPr>
+        <w:rPr>
+          <w:rFonts w:ascii="宋体" w:eastAsia="宋体" w:hAnsi="宋体"/>
+          <w:sz w:val="24"/>
+          <w:szCs w:val="24"/>
+        </w:rPr>
+      </w:pPr>
+    </w:p>
+    <w:p>
+      <w:pPr>
+        <w:rPr>
+          <w:rFonts w:ascii="宋体" w:eastAsia="宋体" w:hAnsi="宋体"/>
+          <w:sz w:val="24"/>
+          <w:szCs w:val="24"/>
+        </w:rPr>
+      </w:pPr>
+    </w:p>
+    <w:p>
+      <w:pPr>
+        <w:rPr>
+          <w:rFonts w:ascii="宋体" w:eastAsia="宋体" w:hAnsi="宋体"/>
+          <w:sz w:val="24"/>
+          <w:szCs w:val="24"/>
+        </w:rPr>
+      </w:pPr>
+    </w:p>
+    <w:p>
+      <w:pPr>
+        <w:rPr>
+          <w:rFonts w:ascii="宋体" w:eastAsia="宋体" w:hAnsi="宋体"/>
+          <w:sz w:val="24"/>
+          <w:szCs w:val="24"/>
+        </w:rPr>
+      </w:pPr>
+    </w:p>
+    <w:p>
+      <w:pPr>
+        <w:rPr>
+          <w:rFonts w:ascii="宋体" w:eastAsia="宋体" w:hAnsi="宋体"/>
+          <w:sz w:val="24"/>
+          <w:szCs w:val="24"/>
+        </w:rPr>
+      </w:pPr>
+    </w:p>
+    <w:p>
+      <w:pPr>
+        <w:rPr>
+          <w:rFonts w:ascii="宋体" w:eastAsia="宋体" w:hAnsi="宋体"/>
+          <w:sz w:val="24"/>
+          <w:szCs w:val="24"/>
+        </w:rPr>
+      </w:pPr>
+    </w:p>
+    <w:p>
+      <w:pPr>
+        <w:rPr>
+          <w:rFonts w:ascii="宋体" w:eastAsia="宋体" w:hAnsi="宋体"/>
+          <w:sz w:val="24"/>
+          <w:szCs w:val="24"/>
+        </w:rPr>
+      </w:pPr>
+      <w:r>
+        <w:rPr>
+          <w:rFonts w:ascii="宋体" w:eastAsia="宋体" w:hAnsi="宋体" w:hint="eastAsia"/>
+          <w:sz w:val="24"/>
+          <w:szCs w:val="24"/>
+        </w:rPr>
+        <w:lastRenderedPageBreak/>
+        <w:t>二、系统主要功能</w:t>
+      </w:r>
+    </w:p>
+    <w:p>
+      <w:pPr>
+        <w:rPr>
+          <w:rFonts w:ascii="宋体" w:eastAsia="宋体" w:hAnsi="宋体"/>
+          <w:sz w:val="24"/>
+          <w:szCs w:val="24"/>
+        </w:rPr>
+      </w:pPr>
+      <w:r>
+        <w:rPr>
+          <w:rFonts w:ascii="宋体" w:eastAsia="宋体" w:hAnsi="宋体"/>
+          <w:sz w:val="24"/>
+          <w:szCs w:val="24"/>
+        </w:rPr>
+        <w:t>2、试卷智能生成</w:t>
+      </w:r>
+    </w:p>
+    <w:p>
+      <w:pPr>
+        <w:rPr>
+          <w:rFonts w:ascii="宋体" w:eastAsia="宋体" w:hAnsi="宋体"/>
+          <w:sz w:val="24"/>
+          <w:szCs w:val="24"/>
+        </w:rPr>
+      </w:pPr>
+      <w:r>
+        <w:rPr>
+          <w:rFonts w:ascii="宋体" w:eastAsia="宋体" w:hAnsi="宋体" w:hint="eastAsia"/>
+          <w:sz w:val="24"/>
+          <w:szCs w:val="24"/>
+        </w:rPr>
+        <w:t>（</w:t>
+      </w:r>
+      <w:r>
+        <w:rPr>
+          <w:rFonts w:ascii="宋体" w:eastAsia="宋体" w:hAnsi="宋体"/>
+          <w:sz w:val="24"/>
+          <w:szCs w:val="24"/>
+        </w:rPr>
+        <w:t>1）智能生成：</w:t>
+      </w:r>
+    </w:p>
+    <w:p>
+      <w:pPr>
+        <w:rPr>
+          <w:rFonts w:ascii="宋体" w:eastAsia="宋体" w:hAnsi="宋体"/>
+          <w:sz w:val="24"/>
+          <w:szCs w:val="24"/>
+        </w:rPr>
+      </w:pPr>
+      <w:r>
+        <w:rPr>
+          <w:rFonts w:ascii="宋体" w:eastAsia="宋体" w:hAnsi="宋体" w:hint="eastAsia"/>
+          <w:sz w:val="24"/>
+          <w:szCs w:val="24"/>
+        </w:rPr>
+        <w:t>用户可以自己设置一些条件，如试卷考察科目、考察的知识点、有哪些题型、每种题型的题目数量和</w:t>
+      </w:r>
+      <w:proofErr w:type="gramStart"/>
+      <w:r>
+        <w:rPr>
+          <w:rFonts w:ascii="宋体" w:eastAsia="宋体" w:hAnsi="宋体" w:hint="eastAsia"/>
+          <w:sz w:val="24"/>
+          <w:szCs w:val="24"/>
+        </w:rPr>
+        <w:t>分值占</w:t>
+      </w:r>
+      <w:proofErr w:type="gramEnd"/>
+      <w:r>
+        <w:rPr>
+          <w:rFonts w:ascii="宋体" w:eastAsia="宋体" w:hAnsi="宋体" w:hint="eastAsia"/>
+          <w:sz w:val="24"/>
+          <w:szCs w:val="24"/>
+        </w:rPr>
+        <w:t>比、难易程度等，来让系统根据条件智能生成一套试卷。</w:t>
+      </w:r>
+    </w:p>
+    <w:p>
+      <w:pPr>
+        <w:rPr>
+          <w:rFonts w:ascii="宋体" w:eastAsia="宋体" w:hAnsi="宋体"/>
+          <w:sz w:val="24"/>
+          <w:szCs w:val="24"/>
+        </w:rPr>
+      </w:pPr>
+      <w:r>
+        <w:rPr>
+          <w:rFonts w:ascii="宋体" w:eastAsia="宋体" w:hAnsi="宋体" w:hint="eastAsia"/>
+          <w:sz w:val="24"/>
+          <w:szCs w:val="24"/>
+        </w:rPr>
+        <w:t>系统智能生成试卷会考虑的因素包括：题目重复度（如近</w:t>
+      </w:r>
+      <w:r>
+        <w:rPr>
+          <w:rFonts w:ascii="宋体" w:eastAsia="宋体" w:hAnsi="宋体"/>
+          <w:sz w:val="24"/>
+          <w:szCs w:val="24"/>
+        </w:rPr>
+        <w:t>3套同科目试卷里不出现重复题目）、知识点覆盖范围（应尽可能覆盖所有需要考察的知识点）、题目难易程度（按照一定比例划分，尽量均衡，如简单题目占比30%，中等题目占比50%，较难题目占比20%）。</w:t>
+      </w:r>
+    </w:p>
+    <w:p>
+      <w:pPr>
+        <w:rPr>
+          <w:rFonts w:ascii="宋体" w:eastAsia="宋体" w:hAnsi="宋体"/>
+          <w:sz w:val="24"/>
+          <w:szCs w:val="24"/>
+        </w:rPr>
+      </w:pPr>
+      <w:r>
+        <w:rPr>
+          <w:rFonts w:ascii="宋体" w:eastAsia="宋体" w:hAnsi="宋体" w:hint="eastAsia"/>
+          <w:sz w:val="24"/>
+          <w:szCs w:val="24"/>
+        </w:rPr>
+        <w:t>（</w:t>
+      </w:r>
+      <w:r>
+        <w:rPr>
+          <w:rFonts w:ascii="宋体" w:eastAsia="宋体" w:hAnsi="宋体"/>
+          <w:sz w:val="24"/>
+          <w:szCs w:val="24"/>
+        </w:rPr>
+        <w:t>2）手动生成</w:t>
+      </w:r>
+    </w:p>
+    <w:p>
+      <w:pPr>
+        <w:rPr>
+          <w:rFonts w:ascii="宋体" w:eastAsia="宋体" w:hAnsi="宋体"/>
+          <w:sz w:val="24"/>
+          <w:szCs w:val="24"/>
+        </w:rPr>
+      </w:pPr>
+      <w:r>
+        <w:rPr>
+          <w:rFonts w:ascii="宋体" w:eastAsia="宋体" w:hAnsi="宋体" w:hint="eastAsia"/>
+          <w:sz w:val="24"/>
+          <w:szCs w:val="24"/>
+        </w:rPr>
+        <w:t>用户可以根据自己的意愿，来选择题目生成试卷。用户可以在题库中，根据科目、题型、知识点、难易程度等条件来筛选符合的题目，然后点击题目将其添加到试卷中。添加完成后，可以给试卷分配分值，每个题型多少分，每道</w:t>
+      </w:r>
+      <w:proofErr w:type="gramStart"/>
+      <w:r>
+        <w:rPr>
+          <w:rFonts w:ascii="宋体" w:eastAsia="宋体" w:hAnsi="宋体" w:hint="eastAsia"/>
+          <w:sz w:val="24"/>
+          <w:szCs w:val="24"/>
+        </w:rPr>
+        <w:t>题多少</w:t>
+      </w:r>
+      <w:proofErr w:type="gramEnd"/>
+      <w:r>
+        <w:rPr>
+          <w:rFonts w:ascii="宋体" w:eastAsia="宋体" w:hAnsi="宋体" w:hint="eastAsia"/>
+          <w:sz w:val="24"/>
+          <w:szCs w:val="24"/>
+        </w:rPr>
+        <w:t>分（选择填空判断这种客观题每道题分值相同，简答题、计算题这种主观题分值可以自己设置）。</w:t>
+      </w:r>
+    </w:p>
+    <w:p>
+      <w:pPr>
+        <w:rPr>
+          <w:rFonts w:ascii="宋体" w:eastAsia="宋体" w:hAnsi="宋体"/>
+          <w:sz w:val="24"/>
+          <w:szCs w:val="24"/>
+        </w:rPr>
+      </w:pPr>
+    </w:p>
+    <w:p>
+      <w:pPr>
+        <w:rPr>
+          <w:rFonts w:ascii="宋体" w:eastAsia="宋体" w:hAnsi="宋体"/>
+          <w:sz w:val="24"/>
+          <w:szCs w:val="24"/>
+        </w:rPr>
+      </w:pPr>
+      <w:r>
+        <w:rPr>
+          <w:rFonts w:ascii="宋体" w:eastAsia="宋体" w:hAnsi="宋体" w:hint="eastAsia"/>
+          <w:sz w:val="24"/>
+          <w:szCs w:val="24"/>
+        </w:rPr>
+        <w:t>在生成一套试卷的同时，会对应生成一份答案。并且，用户可以设置试卷的头部信息，如学年、学期、科目、学生信息等。</w:t>
+      </w:r>
+    </w:p>
+    <w:p>
+      <w:pPr>
+        <w:rPr>
+          <w:rFonts w:ascii="宋体" w:eastAsia="宋体" w:hAnsi="宋体"/>
+          <w:sz w:val="24"/>
+          <w:szCs w:val="24"/>
+        </w:rPr>
+      </w:pPr>
+    </w:p>
+    <w:p>
+      <w:pPr>
+        <w:rPr>
+          <w:rFonts w:ascii="宋体" w:eastAsia="宋体" w:hAnsi="宋体"/>
+          <w:sz w:val="24"/>
+          <w:szCs w:val="24"/>
+        </w:rPr>
+      </w:pPr>
       <w:bookmarkStart w:id="1" w:name="_GoBack"/>
       <w:bookmarkEnd w:id="1"/>
     </w:p>
     <w:p>
       <w:pPr>
         <w:rPr>
-          <w:rFonts w:ascii="宋体" w:eastAsia="宋体" w:hAnsi="宋体"/>
-          <w:sz w:val="24"/>
-          <w:szCs w:val="24"/>
-        </w:rPr>
-      </w:pPr>
-      <w:r>
-        <w:rPr>
-          <w:rFonts w:ascii="宋体" w:eastAsia="宋体" w:hAnsi="宋体"/>
-          <w:b/>
-          <w:sz w:val="24"/>
-          <w:szCs w:val="24"/>
-        </w:rPr>
-        <w:tab/>
-      </w:r>
-      <w:proofErr w:type="spellStart"/>
-      <w:r>
-        <w:rPr>
-          <w:rFonts w:ascii="宋体" w:eastAsia="宋体" w:hAnsi="宋体"/>
-          <w:sz w:val="24"/>
-          <w:szCs w:val="24"/>
-        </w:rPr>
-        <w:t>question_id</w:t>
-      </w:r>
-      <w:proofErr w:type="spellEnd"/>
-      <w:r>
-        <w:rPr>
-          <w:rFonts w:ascii="宋体" w:eastAsia="宋体" w:hAnsi="宋体"/>
-          <w:sz w:val="24"/>
-          <w:szCs w:val="24"/>
-        </w:rPr>
-        <w:t xml:space="preserve"> </w:t>
-      </w:r>
-      <w:r>
-        <w:rPr>
-          <w:rFonts w:ascii="宋体" w:eastAsia="宋体" w:hAnsi="宋体" w:hint="eastAsia"/>
-          <w:sz w:val="24"/>
-          <w:szCs w:val="24"/>
-        </w:rPr>
-        <w:t>试题id</w:t>
-      </w:r>
-    </w:p>
-    <w:p>
-      <w:pPr>
-        <w:rPr>
-          <w:rFonts w:ascii="宋体" w:eastAsia="宋体" w:hAnsi="宋体"/>
-          <w:sz w:val="24"/>
-          <w:szCs w:val="24"/>
-        </w:rPr>
-      </w:pPr>
-      <w:r>
-        <w:rPr>
-          <w:rFonts w:ascii="宋体" w:eastAsia="宋体" w:hAnsi="宋体"/>
-          <w:sz w:val="24"/>
-          <w:szCs w:val="24"/>
-        </w:rPr>
-        <w:tab/>
-      </w:r>
-      <w:proofErr w:type="spellStart"/>
-      <w:r>
-        <w:rPr>
-          <w:rFonts w:ascii="宋体" w:eastAsia="宋体" w:hAnsi="宋体"/>
-          <w:sz w:val="24"/>
-          <w:szCs w:val="24"/>
-        </w:rPr>
-        <w:t>test_paper_id</w:t>
-      </w:r>
-      <w:proofErr w:type="spellEnd"/>
-      <w:r>
-        <w:rPr>
-          <w:rFonts w:ascii="宋体" w:eastAsia="宋体" w:hAnsi="宋体"/>
-          <w:sz w:val="24"/>
-          <w:szCs w:val="24"/>
-        </w:rPr>
-        <w:t xml:space="preserve"> </w:t>
-      </w:r>
-      <w:r>
-        <w:rPr>
-          <w:rFonts w:ascii="宋体" w:eastAsia="宋体" w:hAnsi="宋体" w:hint="eastAsia"/>
-          <w:sz w:val="24"/>
-          <w:szCs w:val="24"/>
-        </w:rPr>
-        <w:t>试卷id</w:t>
-      </w:r>
-    </w:p>
-    <w:p>
-      <w:pPr>
-        <w:rPr>
-          <w:rFonts w:ascii="宋体" w:eastAsia="宋体" w:hAnsi="宋体"/>
-          <w:sz w:val="24"/>
-          <w:szCs w:val="24"/>
-        </w:rPr>
-      </w:pPr>
-      <w:r>
-        <w:rPr>
-          <w:rFonts w:ascii="宋体" w:eastAsia="宋体" w:hAnsi="宋体"/>
-          <w:sz w:val="24"/>
-          <w:szCs w:val="24"/>
-        </w:rPr>
-        <w:tab/>
-      </w:r>
-      <w:proofErr w:type="spellStart"/>
-      <w:r>
-        <w:rPr>
-          <w:rFonts w:ascii="宋体" w:eastAsia="宋体" w:hAnsi="宋体"/>
-          <w:sz w:val="24"/>
-          <w:szCs w:val="24"/>
-        </w:rPr>
-        <w:t>set_score</w:t>
-      </w:r>
-      <w:proofErr w:type="spellEnd"/>
-      <w:r>
-        <w:rPr>
-          <w:rFonts w:ascii="宋体" w:eastAsia="宋体" w:hAnsi="宋体"/>
-          <w:sz w:val="24"/>
-          <w:szCs w:val="24"/>
-        </w:rPr>
-        <w:t xml:space="preserve"> </w:t>
-      </w:r>
-      <w:r>
-        <w:rPr>
-          <w:rFonts w:ascii="宋体" w:eastAsia="宋体" w:hAnsi="宋体" w:hint="eastAsia"/>
-          <w:sz w:val="24"/>
-          <w:szCs w:val="24"/>
-        </w:rPr>
-        <w:t>自定义试题分值</w:t>
+          <w:rFonts w:ascii="宋体" w:eastAsia="宋体" w:hAnsi="宋体" w:hint="eastAsia"/>
+          <w:sz w:val="24"/>
+          <w:szCs w:val="24"/>
+        </w:rPr>
+      </w:pPr>
+    </w:p>
+    <w:p>
+      <w:pPr>
+        <w:rPr>
+          <w:rFonts w:ascii="宋体" w:eastAsia="宋体" w:hAnsi="宋体"/>
+          <w:sz w:val="24"/>
+          <w:szCs w:val="24"/>
+        </w:rPr>
+      </w:pPr>
+      <w:r>
+        <w:rPr>
+          <w:rFonts w:ascii="宋体" w:eastAsia="宋体" w:hAnsi="宋体" w:hint="eastAsia"/>
+          <w:sz w:val="24"/>
+          <w:szCs w:val="24"/>
+        </w:rPr>
+        <w:t>三、系统主要页面</w:t>
+      </w:r>
+    </w:p>
+    <w:p>
+      <w:pPr>
+        <w:rPr>
+          <w:rFonts w:ascii="宋体" w:eastAsia="宋体" w:hAnsi="宋体"/>
+          <w:sz w:val="24"/>
+          <w:szCs w:val="24"/>
+        </w:rPr>
+      </w:pPr>
+    </w:p>
+    <w:p>
+      <w:pPr>
+        <w:rPr>
+          <w:rFonts w:ascii="宋体" w:eastAsia="宋体" w:hAnsi="宋体"/>
+          <w:sz w:val="24"/>
+          <w:szCs w:val="24"/>
+        </w:rPr>
+      </w:pPr>
+      <w:r>
+        <w:rPr>
+          <w:rFonts w:ascii="宋体" w:eastAsia="宋体" w:hAnsi="宋体"/>
+          <w:sz w:val="24"/>
+          <w:szCs w:val="24"/>
+        </w:rPr>
+        <w:t>4、我的试卷页</w:t>
+      </w:r>
+    </w:p>
+    <w:p>
+      <w:pPr>
+        <w:rPr>
+          <w:rFonts w:ascii="宋体" w:eastAsia="宋体" w:hAnsi="宋体"/>
+          <w:sz w:val="24"/>
+          <w:szCs w:val="24"/>
+        </w:rPr>
+      </w:pPr>
+      <w:r>
+        <w:rPr>
+          <w:rFonts w:ascii="宋体" w:eastAsia="宋体" w:hAnsi="宋体" w:hint="eastAsia"/>
+          <w:sz w:val="24"/>
+          <w:szCs w:val="24"/>
+        </w:rPr>
+        <w:t>在我的试卷页面，用户可以看到自己曾经生成过的试卷列表，展示试卷的主要信息。用户可以根据条件来筛选试卷，如科目、学年、学期、难易程度等。试卷可以查看详情、修改、删除、导出。</w:t>
+      </w:r>
+    </w:p>
+    <w:p>
+      <w:pPr>
+        <w:rPr>
+          <w:rFonts w:ascii="宋体" w:eastAsia="宋体" w:hAnsi="宋体"/>
+          <w:sz w:val="24"/>
+          <w:szCs w:val="24"/>
+        </w:rPr>
+      </w:pPr>
+    </w:p>
+    <w:p>
+      <w:pPr>
+        <w:rPr>
+          <w:rFonts w:ascii="宋体" w:eastAsia="宋体" w:hAnsi="宋体"/>
+          <w:sz w:val="24"/>
+          <w:szCs w:val="24"/>
+        </w:rPr>
+      </w:pPr>
+      <w:r>
+        <w:rPr>
+          <w:rFonts w:ascii="宋体" w:eastAsia="宋体" w:hAnsi="宋体"/>
+          <w:sz w:val="24"/>
+          <w:szCs w:val="24"/>
+        </w:rPr>
+        <w:t>5、试卷详情页</w:t>
+      </w:r>
+    </w:p>
+    <w:p>
+      <w:pPr>
+        <w:rPr>
+          <w:rFonts w:ascii="宋体" w:eastAsia="宋体" w:hAnsi="宋体"/>
+          <w:sz w:val="24"/>
+          <w:szCs w:val="24"/>
+        </w:rPr>
+      </w:pPr>
+      <w:r>
+        <w:rPr>
+          <w:rFonts w:ascii="宋体" w:eastAsia="宋体" w:hAnsi="宋体" w:hint="eastAsia"/>
+          <w:sz w:val="24"/>
+          <w:szCs w:val="24"/>
+        </w:rPr>
+        <w:t>点击查看试卷详情，可以进入试卷详情页。试卷详情页以真实试卷的样式来展示试卷内容。</w:t>
+      </w:r>
+    </w:p>
+    <w:p>
+      <w:pPr>
+        <w:rPr>
+          <w:rFonts w:ascii="宋体" w:eastAsia="宋体" w:hAnsi="宋体"/>
+          <w:sz w:val="24"/>
+          <w:szCs w:val="24"/>
+        </w:rPr>
+      </w:pPr>
+    </w:p>
+    <w:p>
+      <w:pPr>
+        <w:rPr>
+          <w:rFonts w:ascii="宋体" w:eastAsia="宋体" w:hAnsi="宋体"/>
+          <w:sz w:val="24"/>
+          <w:szCs w:val="24"/>
+        </w:rPr>
+      </w:pPr>
+      <w:r>
+        <w:rPr>
+          <w:rFonts w:ascii="宋体" w:eastAsia="宋体" w:hAnsi="宋体"/>
+          <w:sz w:val="24"/>
+          <w:szCs w:val="24"/>
+        </w:rPr>
+        <w:t>6、试卷修改页</w:t>
+      </w:r>
+    </w:p>
+    <w:p>
+      <w:pPr>
+        <w:rPr>
+          <w:rFonts w:ascii="宋体" w:eastAsia="宋体" w:hAnsi="宋体"/>
+          <w:sz w:val="24"/>
+          <w:szCs w:val="24"/>
+        </w:rPr>
+      </w:pPr>
+      <w:r>
+        <w:rPr>
+          <w:rFonts w:ascii="宋体" w:eastAsia="宋体" w:hAnsi="宋体" w:hint="eastAsia"/>
+          <w:sz w:val="24"/>
+          <w:szCs w:val="24"/>
+        </w:rPr>
+        <w:t>点击修改试卷，可以进入试卷修改页。在试卷修改页，将会把试卷中的题目按照题型分类，用户点击不同类别，可以展示不同题型的题目。用户可以增加、删除试题，修改试题分数。修改完成可以保存。</w:t>
+      </w:r>
+    </w:p>
+    <w:p>
+      <w:pPr>
+        <w:rPr>
+          <w:rFonts w:ascii="宋体" w:eastAsia="宋体" w:hAnsi="宋体"/>
+          <w:sz w:val="24"/>
+          <w:szCs w:val="24"/>
+        </w:rPr>
+      </w:pPr>
+    </w:p>
+    <w:p>
+      <w:pPr>
+        <w:rPr>
+          <w:rFonts w:ascii="宋体" w:eastAsia="宋体" w:hAnsi="宋体"/>
+          <w:sz w:val="24"/>
+          <w:szCs w:val="24"/>
+        </w:rPr>
+      </w:pPr>
+      <w:r>
+        <w:rPr>
+          <w:rFonts w:ascii="宋体" w:eastAsia="宋体" w:hAnsi="宋体"/>
+          <w:sz w:val="24"/>
+          <w:szCs w:val="24"/>
+        </w:rPr>
+        <w:t>7、智能组卷页</w:t>
+      </w:r>
+    </w:p>
+    <w:p>
+      <w:pPr>
+        <w:rPr>
+          <w:rFonts w:ascii="宋体" w:eastAsia="宋体" w:hAnsi="宋体"/>
+          <w:sz w:val="24"/>
+          <w:szCs w:val="24"/>
+        </w:rPr>
+      </w:pPr>
+      <w:r>
+        <w:rPr>
+          <w:rFonts w:ascii="宋体" w:eastAsia="宋体" w:hAnsi="宋体" w:hint="eastAsia"/>
+          <w:sz w:val="24"/>
+          <w:szCs w:val="24"/>
+        </w:rPr>
+        <w:t>用户可以在智能组卷页，根据提示，设置条件，设置完成后点击生成试卷，即可生成试卷，可以前往我的试卷页查看。</w:t>
+      </w:r>
+    </w:p>
+    <w:p>
+      <w:pPr>
+        <w:rPr>
+          <w:rFonts w:ascii="宋体" w:eastAsia="宋体" w:hAnsi="宋体"/>
+          <w:sz w:val="24"/>
+          <w:szCs w:val="24"/>
+        </w:rPr>
+      </w:pPr>
+    </w:p>
+    <w:p>
+      <w:pPr>
+        <w:rPr>
+          <w:rFonts w:ascii="宋体" w:eastAsia="宋体" w:hAnsi="宋体"/>
+          <w:sz w:val="24"/>
+          <w:szCs w:val="24"/>
+        </w:rPr>
+      </w:pPr>
+      <w:r>
+        <w:rPr>
+          <w:rFonts w:ascii="宋体" w:eastAsia="宋体" w:hAnsi="宋体"/>
+          <w:sz w:val="24"/>
+          <w:szCs w:val="24"/>
+        </w:rPr>
+        <w:t>8、手动组卷页</w:t>
+      </w:r>
+    </w:p>
+    <w:p>
+      <w:pPr>
+        <w:rPr>
+          <w:rFonts w:ascii="宋体" w:eastAsia="宋体" w:hAnsi="宋体" w:hint="eastAsia"/>
+          <w:sz w:val="24"/>
+          <w:szCs w:val="24"/>
+        </w:rPr>
+      </w:pPr>
+      <w:r>
+        <w:rPr>
+          <w:rFonts w:ascii="宋体" w:eastAsia="宋体" w:hAnsi="宋体" w:hint="eastAsia"/>
+          <w:sz w:val="24"/>
+          <w:szCs w:val="24"/>
+        </w:rPr>
+        <w:t>用户可以在手动组卷页，选择不同的题型，根据条件来查看题库，选择符合条件</w:t>
+      </w:r>
+      <w:r>
+        <w:rPr>
+          <w:rFonts w:ascii="宋体" w:eastAsia="宋体" w:hAnsi="宋体" w:hint="eastAsia"/>
+          <w:sz w:val="24"/>
+          <w:szCs w:val="24"/>
+        </w:rPr>
+        <w:lastRenderedPageBreak/>
+        <w:t>的题目，点击添加到试卷，还可以设置分值。添加完成后，点击生成试卷，系统会自动计算试卷分数是否为</w:t>
+      </w:r>
+      <w:r>
+        <w:rPr>
+          <w:rFonts w:ascii="宋体" w:eastAsia="宋体" w:hAnsi="宋体"/>
+          <w:sz w:val="24"/>
+          <w:szCs w:val="24"/>
+        </w:rPr>
+        <w:t>100分，如果不够或者超出，会提示用户进行修改。如果满足条件，则可以生成试卷，可以前往我的试卷页查看。</w:t>
       </w:r>
     </w:p>
     <w:sectPr>

</xml_diff>